<commit_message>
review - reformat document
</commit_message>
<xml_diff>
--- a/Document/Report/Report 03/User Requirement_PMS_v0.1.docx
+++ b/Document/Report/Report 03/User Requirement_PMS_v0.1.docx
@@ -137,7 +137,33 @@
         <w:rPr>
           <w:lang w:val="fr-FR"/>
         </w:rPr>
-        <w:t>Project Code: PMS</w:t>
+        <w:t xml:space="preserve">Project </w:t>
+      </w:r>
+      <w:proofErr w:type="gramStart"/>
+      <w:r>
+        <w:rPr>
+          <w:lang w:val="fr-FR"/>
+        </w:rPr>
+        <w:t>Code:</w:t>
+      </w:r>
+      <w:proofErr w:type="gramEnd"/>
+      <w:r>
+        <w:rPr>
+          <w:lang w:val="fr-FR"/>
+        </w:rPr>
+        <w:t xml:space="preserve"> </w:t>
+      </w:r>
+      <w:r>
+        <w:rPr>
+          <w:lang w:val="fr-FR"/>
+        </w:rPr>
+        <w:t>OO</w:t>
+      </w:r>
+      <w:r>
+        <w:rPr>
+          <w:lang w:val="fr-FR"/>
+        </w:rPr>
+        <w:t>PMS</w:t>
       </w:r>
     </w:p>
     <w:p>
@@ -152,7 +178,21 @@
         <w:rPr>
           <w:lang w:val="fr-FR"/>
         </w:rPr>
-        <w:t>Document Code: PMS_</w:t>
+        <w:t xml:space="preserve">Document Code: </w:t>
+      </w:r>
+      <w:r>
+        <w:rPr>
+          <w:lang w:val="fr-FR"/>
+        </w:rPr>
+        <w:t>OO</w:t>
+      </w:r>
+      <w:bookmarkStart w:id="0" w:name="_GoBack"/>
+      <w:bookmarkEnd w:id="0"/>
+      <w:r>
+        <w:rPr>
+          <w:lang w:val="fr-FR"/>
+        </w:rPr>
+        <w:t>PMS_</w:t>
       </w:r>
       <w:r>
         <w:rPr>
@@ -231,6 +271,7 @@
           <w:lang w:val="en-US"/>
         </w:rPr>
       </w:pPr>
+      <w:proofErr w:type="spellStart"/>
       <w:r>
         <w:rPr>
           <w:rFonts w:ascii="Arial" w:hAnsi="Arial" w:cs="Arial"/>
@@ -238,7 +279,17 @@
           <w:snapToGrid w:val="0"/>
           <w:lang w:val="en-US"/>
         </w:rPr>
-        <w:t>Fpt University HCMC</w:t>
+        <w:t>Fpt</w:t>
+      </w:r>
+      <w:proofErr w:type="spellEnd"/>
+      <w:r>
+        <w:rPr>
+          <w:rFonts w:ascii="Arial" w:hAnsi="Arial" w:cs="Arial"/>
+          <w:b/>
+          <w:snapToGrid w:val="0"/>
+          <w:lang w:val="en-US"/>
+        </w:rPr>
+        <w:t xml:space="preserve"> University HCMC</w:t>
       </w:r>
     </w:p>
     <w:p>
@@ -304,14 +355,14 @@
       <w:pPr>
         <w:pStyle w:val="Heading1"/>
       </w:pPr>
-      <w:bookmarkStart w:id="0" w:name="_Toc286137244"/>
-      <w:bookmarkStart w:id="1" w:name="_Toc326243608"/>
+      <w:bookmarkStart w:id="1" w:name="_Toc286137244"/>
+      <w:bookmarkStart w:id="2" w:name="_Toc326243608"/>
       <w:r>
         <w:lastRenderedPageBreak/>
         <w:t>Record of change</w:t>
       </w:r>
-      <w:bookmarkEnd w:id="0"/>
       <w:bookmarkEnd w:id="1"/>
+      <w:bookmarkEnd w:id="2"/>
     </w:p>
     <w:p>
       <w:r>
@@ -617,8 +668,8 @@
       <w:pPr>
         <w:pStyle w:val="Heading1"/>
       </w:pPr>
-      <w:bookmarkStart w:id="2" w:name="_Toc286137245"/>
-      <w:bookmarkStart w:id="3" w:name="_Toc326243609"/>
+      <w:bookmarkStart w:id="3" w:name="_Toc286137245"/>
+      <w:bookmarkStart w:id="4" w:name="_Toc326243609"/>
       <w:r>
         <w:t xml:space="preserve">SIGNATURE </w:t>
       </w:r>
@@ -627,8 +678,8 @@
           <w:t>PAGE</w:t>
         </w:r>
       </w:smartTag>
-      <w:bookmarkEnd w:id="2"/>
       <w:bookmarkEnd w:id="3"/>
+      <w:bookmarkEnd w:id="4"/>
     </w:p>
     <w:p/>
     <w:p>
@@ -682,54 +733,74 @@
           <w:sz w:val="32"/>
           <w:szCs w:val="32"/>
         </w:rPr>
-        <w:t>Pham Nguyen Truong Giang</w:t>
-      </w:r>
-      <w:r>
-        <w:tab/>
-        <w:t xml:space="preserve">May </w:t>
-      </w:r>
-      <w:r>
-        <w:t>31</w:t>
-      </w:r>
-      <w:r>
-        <w:t>, 2012</w:t>
-      </w:r>
-    </w:p>
-    <w:p>
-      <w:r>
-        <w:tab/>
-      </w:r>
-      <w:r>
-        <w:tab/>
-      </w:r>
-      <w:r>
-        <w:t>Developer</w:t>
-      </w:r>
-      <w:r>
-        <w:tab/>
-      </w:r>
-    </w:p>
-    <w:p/>
-    <w:p>
-      <w:r>
-        <w:rPr>
-          <w:bCs/>
-        </w:rPr>
-        <w:t>APPROVAL:</w:t>
-      </w:r>
-      <w:r>
-        <w:tab/>
-      </w:r>
+        <w:t xml:space="preserve">Pham Nguyen Truong </w:t>
+      </w:r>
+      <w:proofErr w:type="spellStart"/>
       <w:r>
         <w:rPr>
           <w:b/>
           <w:sz w:val="32"/>
           <w:szCs w:val="32"/>
         </w:rPr>
-        <w:t>Le Ngoc Thach</w:t>
-      </w:r>
+        <w:t>Giang</w:t>
+      </w:r>
+      <w:proofErr w:type="spellEnd"/>
       <w:r>
         <w:tab/>
+        <w:t xml:space="preserve">May </w:t>
+      </w:r>
+      <w:r>
+        <w:t>31</w:t>
+      </w:r>
+      <w:r>
+        <w:t>, 2012</w:t>
+      </w:r>
+    </w:p>
+    <w:p>
+      <w:r>
+        <w:tab/>
+      </w:r>
+      <w:r>
+        <w:tab/>
+      </w:r>
+      <w:r>
+        <w:t>Developer</w:t>
+      </w:r>
+      <w:r>
+        <w:tab/>
+      </w:r>
+    </w:p>
+    <w:p/>
+    <w:p>
+      <w:r>
+        <w:rPr>
+          <w:bCs/>
+        </w:rPr>
+        <w:t>APPROVAL:</w:t>
+      </w:r>
+      <w:r>
+        <w:tab/>
+      </w:r>
+      <w:r>
+        <w:rPr>
+          <w:b/>
+          <w:sz w:val="32"/>
+          <w:szCs w:val="32"/>
+        </w:rPr>
+        <w:t xml:space="preserve">Le Ngoc </w:t>
+      </w:r>
+      <w:proofErr w:type="spellStart"/>
+      <w:r>
+        <w:rPr>
+          <w:b/>
+          <w:sz w:val="32"/>
+          <w:szCs w:val="32"/>
+        </w:rPr>
+        <w:t>Thach</w:t>
+      </w:r>
+      <w:proofErr w:type="spellEnd"/>
+      <w:r>
+        <w:tab/>
       </w:r>
       <w:r>
         <w:t>Jun</w:t>
@@ -740,8 +811,6 @@
       <w:r>
         <w:t>3</w:t>
       </w:r>
-      <w:bookmarkStart w:id="4" w:name="_GoBack"/>
-      <w:bookmarkEnd w:id="4"/>
       <w:r>
         <w:t>, 2012</w:t>
       </w:r>
@@ -6640,7 +6709,7 @@
 </file>
 
 <file path=customXml/itemProps1.xml><?xml version="1.0" encoding="utf-8"?>
-<ds:datastoreItem xmlns:ds="http://schemas.openxmlformats.org/officeDocument/2006/customXml" ds:itemID="{6CF25427-FC49-4B4D-B0E1-FF60B86591D0}">
+<ds:datastoreItem xmlns:ds="http://schemas.openxmlformats.org/officeDocument/2006/customXml" ds:itemID="{8279C8CB-6AC4-4269-8E05-72AFDCB2A448}">
   <ds:schemaRefs>
     <ds:schemaRef ds:uri="http://schemas.openxmlformats.org/officeDocument/2006/bibliography"/>
   </ds:schemaRefs>

</xml_diff>